<commit_message>
updated Threat Prioritization Plan and Threat Report (multi-dimensional risk impact)
</commit_message>
<xml_diff>
--- a/source/reference_documents/secondary_documents/design phase/Threat Report/Threat Report.docx
+++ b/source/reference_documents/secondary_documents/design phase/Threat Report/Threat Report.docx
@@ -28,7 +28,7 @@
         <w:t xml:space="preserve">Version </w:t>
       </w:r>
       <w:r>
-        <w:t>3</w:t>
+        <w:t>4</w:t>
       </w:r>
     </w:p>
     <w:p>
@@ -45,7 +45,7 @@
         <w:rPr>
           <w:noProof/>
         </w:rPr>
-        <w:t>11/15/21 9:52 AM</w:t>
+        <w:t>12/7/21 12:16 PM</w:t>
       </w:r>
       <w:r>
         <w:fldChar w:fldCharType="end"/>
@@ -402,11 +402,8 @@
     </w:p>
     <w:p>
       <w:pPr>
-        <w:jc w:val="both"/>
-        <w:rPr>
-          <w:sz w:val="40"/>
-          <w:szCs w:val="40"/>
-        </w:rPr>
+        <w:spacing w:after="240"/>
+        <w:jc w:val="both"/>
       </w:pPr>
       <w:r>
         <w:t xml:space="preserve">The process activities shown here are documented in the </w:t>
@@ -487,8 +484,34 @@
       <w:r>
         <w:t xml:space="preserve"> are entered into the issue tracking system.</w:t>
       </w:r>
-      <w:r>
-        <w:br w:type="page"/>
+    </w:p>
+    <w:p>
+      <w:pPr>
+        <w:spacing w:after="240"/>
+        <w:ind w:left="720" w:hanging="720"/>
+        <w:jc w:val="both"/>
+      </w:pPr>
+      <w:r>
+        <w:rPr>
+          <w:b/>
+          <w:bCs/>
+          <w:color w:val="0070C0"/>
+        </w:rPr>
+        <w:t>Note:</w:t>
+      </w:r>
+      <w:r>
+        <w:rPr>
+          <w:b/>
+          <w:bCs/>
+          <w:color w:val="0070C0"/>
+        </w:rPr>
+        <w:tab/>
+      </w:r>
+      <w:r>
+        <w:t>When dealing with multi-dimensional risk information, refer to the section below</w:t>
+      </w:r>
+      <w:r>
+        <w:t>.</w:t>
       </w:r>
     </w:p>
     <w:p>
@@ -928,13 +951,162 @@
     </w:p>
     <w:p>
       <w:pPr>
-        <w:rPr>
-          <w:sz w:val="40"/>
-          <w:szCs w:val="40"/>
-        </w:rPr>
-      </w:pPr>
-      <w:r>
-        <w:br w:type="page"/>
+        <w:pStyle w:val="Heading1"/>
+      </w:pPr>
+      <w:r>
+        <w:t>Multi-dimensional Risk Information</w:t>
+      </w:r>
+    </w:p>
+    <w:p>
+      <w:pPr>
+        <w:spacing w:after="240"/>
+        <w:jc w:val="both"/>
+      </w:pPr>
+      <w:r>
+        <w:t xml:space="preserve">When considering multi-dimensional risk information, additional analysis will be required. Such is the case with </w:t>
+      </w:r>
+      <w:r>
+        <w:rPr>
+          <w:b/>
+          <w:bCs/>
+        </w:rPr>
+        <w:t>ISO 26262</w:t>
+      </w:r>
+      <w:r>
+        <w:t xml:space="preserve"> </w:t>
+      </w:r>
+      <w:r>
+        <w:rPr>
+          <w:b/>
+          <w:bCs/>
+          <w:color w:val="0070C0"/>
+          <w:vertAlign w:val="superscript"/>
+        </w:rPr>
+        <w:t>[6]</w:t>
+      </w:r>
+      <w:r>
+        <w:t xml:space="preserve">, </w:t>
+      </w:r>
+      <w:r>
+        <w:rPr>
+          <w:b/>
+          <w:bCs/>
+        </w:rPr>
+        <w:t>ISO 21434</w:t>
+      </w:r>
+      <w:r>
+        <w:t xml:space="preserve">, and to a lesser extent </w:t>
+      </w:r>
+      <w:r>
+        <w:rPr>
+          <w:b/>
+          <w:bCs/>
+        </w:rPr>
+        <w:t>ISO 12207</w:t>
+      </w:r>
+      <w:r>
+        <w:t xml:space="preserve"> </w:t>
+      </w:r>
+      <w:r>
+        <w:rPr>
+          <w:b/>
+          <w:bCs/>
+          <w:color w:val="0070C0"/>
+          <w:vertAlign w:val="superscript"/>
+        </w:rPr>
+        <w:t>[7]</w:t>
+      </w:r>
+      <w:r>
+        <w:t>.</w:t>
+      </w:r>
+      <w:r>
+        <w:t xml:space="preserve"> The first two specify that the following risk categories be considered:</w:t>
+      </w:r>
+    </w:p>
+    <w:p>
+      <w:pPr>
+        <w:pStyle w:val="ListParagraph"/>
+        <w:numPr>
+          <w:ilvl w:val="0"/>
+          <w:numId w:val="5"/>
+        </w:numPr>
+        <w:ind w:left="180" w:hanging="180"/>
+      </w:pPr>
+      <w:r>
+        <w:t>Safety</w:t>
+      </w:r>
+    </w:p>
+    <w:p>
+      <w:pPr>
+        <w:pStyle w:val="ListParagraph"/>
+        <w:numPr>
+          <w:ilvl w:val="0"/>
+          <w:numId w:val="5"/>
+        </w:numPr>
+        <w:ind w:left="180" w:hanging="180"/>
+      </w:pPr>
+      <w:r>
+        <w:t>Finance</w:t>
+      </w:r>
+    </w:p>
+    <w:p>
+      <w:pPr>
+        <w:pStyle w:val="ListParagraph"/>
+        <w:numPr>
+          <w:ilvl w:val="0"/>
+          <w:numId w:val="5"/>
+        </w:numPr>
+        <w:ind w:left="180" w:hanging="180"/>
+      </w:pPr>
+      <w:r>
+        <w:t>Operation</w:t>
+      </w:r>
+    </w:p>
+    <w:p>
+      <w:pPr>
+        <w:pStyle w:val="ListParagraph"/>
+        <w:numPr>
+          <w:ilvl w:val="0"/>
+          <w:numId w:val="5"/>
+        </w:numPr>
+        <w:spacing w:after="240"/>
+        <w:ind w:left="187" w:hanging="187"/>
+      </w:pPr>
+      <w:r>
+        <w:t>Privacy</w:t>
+      </w:r>
+    </w:p>
+    <w:p>
+      <w:pPr>
+        <w:spacing w:after="240"/>
+        <w:jc w:val="both"/>
+      </w:pPr>
+      <w:r>
+        <w:t>Consideration of these risk categories necessitates the ranked data be review</w:t>
+      </w:r>
+      <w:r>
+        <w:t>ed</w:t>
+      </w:r>
+      <w:r>
+        <w:t xml:space="preserve"> for each category separately for inclusion in the final threat report. As multiple SMEs will be required to assess the impact within each category, these reviews may be conducted in parallel.</w:t>
+      </w:r>
+    </w:p>
+    <w:p>
+      <w:pPr>
+        <w:spacing w:after="240"/>
+        <w:jc w:val="both"/>
+      </w:pPr>
+      <w:r>
+        <w:t>The threat report will reflect the totality of areas reviewed.</w:t>
+      </w:r>
+    </w:p>
+    <w:p>
+      <w:pPr>
+        <w:spacing w:after="240"/>
+        <w:jc w:val="both"/>
+      </w:pPr>
+      <w:r>
+        <w:t>Issue disposition will be dependent upon whether any of the categories yields an uncontrolled designation for the issue.</w:t>
       </w:r>
     </w:p>
     <w:p>
@@ -1064,6 +1236,90 @@
       </w:r>
       <w:r>
         <w:t xml:space="preserve"> (AVCDL secondary document)</w:t>
+      </w:r>
+    </w:p>
+    <w:p>
+      <w:pPr>
+        <w:pStyle w:val="ListParagraph"/>
+        <w:numPr>
+          <w:ilvl w:val="0"/>
+          <w:numId w:val="1"/>
+        </w:numPr>
+        <w:rPr>
+          <w:b/>
+          <w:bCs/>
+        </w:rPr>
+      </w:pPr>
+      <w:r>
+        <w:rPr>
+          <w:b/>
+          <w:bCs/>
+        </w:rPr>
+        <w:t>ISO 26262-3:2018 Road vehicles – Functional safety – Part 3: Concept phase</w:t>
+      </w:r>
+      <w:r>
+        <w:rPr>
+          <w:b/>
+          <w:bCs/>
+        </w:rPr>
+        <w:br/>
+      </w:r>
+      <w:hyperlink r:id="rId7" w:history="1">
+        <w:r>
+          <w:rPr>
+            <w:rStyle w:val="Hyperlink"/>
+            <w:rFonts w:ascii="Courier New" w:hAnsi="Courier New" w:cs="Courier New"/>
+            <w:b/>
+            <w:bCs/>
+          </w:rPr>
+          <w:t>https://www.iso.org/standard/68385.html</w:t>
+        </w:r>
+      </w:hyperlink>
+    </w:p>
+    <w:p>
+      <w:pPr>
+        <w:pStyle w:val="ListParagraph"/>
+        <w:numPr>
+          <w:ilvl w:val="0"/>
+          <w:numId w:val="1"/>
+        </w:numPr>
+        <w:rPr>
+          <w:b/>
+          <w:bCs/>
+        </w:rPr>
+      </w:pPr>
+      <w:r>
+        <w:rPr>
+          <w:b/>
+          <w:bCs/>
+        </w:rPr>
+        <w:t>ISO 12207 Systems and software engineering – Software life cycle processes</w:t>
+      </w:r>
+      <w:r>
+        <w:rPr>
+          <w:b/>
+          <w:bCs/>
+        </w:rPr>
+        <w:br/>
+      </w:r>
+      <w:hyperlink r:id="rId8" w:history="1">
+        <w:r>
+          <w:rPr>
+            <w:rStyle w:val="Hyperlink"/>
+            <w:rFonts w:ascii="Courier New" w:hAnsi="Courier New" w:cs="Courier New"/>
+            <w:b/>
+            <w:bCs/>
+          </w:rPr>
+          <w:t>https://www.iso.org/standard/63712.html</w:t>
+        </w:r>
+      </w:hyperlink>
+      <w:r>
+        <w:rPr>
+          <w:rFonts w:ascii="Courier New" w:hAnsi="Courier New" w:cs="Courier New"/>
+          <w:b/>
+          <w:bCs/>
+        </w:rPr>
+        <w:t xml:space="preserve"> </w:t>
       </w:r>
     </w:p>
     <w:p>
@@ -1485,6 +1741,119 @@
       </w:pPr>
     </w:lvl>
   </w:abstractNum>
+  <w:abstractNum w:abstractNumId="4" w15:restartNumberingAfterBreak="0">
+    <w:nsid w:val="57A52F49"/>
+    <w:multiLevelType w:val="hybridMultilevel"/>
+    <w:tmpl w:val="6C58E51A"/>
+    <w:lvl w:ilvl="0" w:tplc="04090001">
+      <w:start w:val="1"/>
+      <w:numFmt w:val="bullet"/>
+      <w:lvlText w:val=""/>
+      <w:lvlJc w:val="left"/>
+      <w:pPr>
+        <w:ind w:left="720" w:hanging="360"/>
+      </w:pPr>
+      <w:rPr>
+        <w:rFonts w:ascii="Symbol" w:hAnsi="Symbol" w:hint="default"/>
+      </w:rPr>
+    </w:lvl>
+    <w:lvl w:ilvl="1" w:tplc="04090003" w:tentative="1">
+      <w:start w:val="1"/>
+      <w:numFmt w:val="bullet"/>
+      <w:lvlText w:val="o"/>
+      <w:lvlJc w:val="left"/>
+      <w:pPr>
+        <w:ind w:left="1440" w:hanging="360"/>
+      </w:pPr>
+      <w:rPr>
+        <w:rFonts w:ascii="Courier New" w:hAnsi="Courier New" w:cs="Courier New" w:hint="default"/>
+      </w:rPr>
+    </w:lvl>
+    <w:lvl w:ilvl="2" w:tplc="04090005" w:tentative="1">
+      <w:start w:val="1"/>
+      <w:numFmt w:val="bullet"/>
+      <w:lvlText w:val=""/>
+      <w:lvlJc w:val="left"/>
+      <w:pPr>
+        <w:ind w:left="2160" w:hanging="360"/>
+      </w:pPr>
+      <w:rPr>
+        <w:rFonts w:ascii="Wingdings" w:hAnsi="Wingdings" w:hint="default"/>
+      </w:rPr>
+    </w:lvl>
+    <w:lvl w:ilvl="3" w:tplc="04090001" w:tentative="1">
+      <w:start w:val="1"/>
+      <w:numFmt w:val="bullet"/>
+      <w:lvlText w:val=""/>
+      <w:lvlJc w:val="left"/>
+      <w:pPr>
+        <w:ind w:left="2880" w:hanging="360"/>
+      </w:pPr>
+      <w:rPr>
+        <w:rFonts w:ascii="Symbol" w:hAnsi="Symbol" w:hint="default"/>
+      </w:rPr>
+    </w:lvl>
+    <w:lvl w:ilvl="4" w:tplc="04090003" w:tentative="1">
+      <w:start w:val="1"/>
+      <w:numFmt w:val="bullet"/>
+      <w:lvlText w:val="o"/>
+      <w:lvlJc w:val="left"/>
+      <w:pPr>
+        <w:ind w:left="3600" w:hanging="360"/>
+      </w:pPr>
+      <w:rPr>
+        <w:rFonts w:ascii="Courier New" w:hAnsi="Courier New" w:cs="Courier New" w:hint="default"/>
+      </w:rPr>
+    </w:lvl>
+    <w:lvl w:ilvl="5" w:tplc="04090005" w:tentative="1">
+      <w:start w:val="1"/>
+      <w:numFmt w:val="bullet"/>
+      <w:lvlText w:val=""/>
+      <w:lvlJc w:val="left"/>
+      <w:pPr>
+        <w:ind w:left="4320" w:hanging="360"/>
+      </w:pPr>
+      <w:rPr>
+        <w:rFonts w:ascii="Wingdings" w:hAnsi="Wingdings" w:hint="default"/>
+      </w:rPr>
+    </w:lvl>
+    <w:lvl w:ilvl="6" w:tplc="04090001" w:tentative="1">
+      <w:start w:val="1"/>
+      <w:numFmt w:val="bullet"/>
+      <w:lvlText w:val=""/>
+      <w:lvlJc w:val="left"/>
+      <w:pPr>
+        <w:ind w:left="5040" w:hanging="360"/>
+      </w:pPr>
+      <w:rPr>
+        <w:rFonts w:ascii="Symbol" w:hAnsi="Symbol" w:hint="default"/>
+      </w:rPr>
+    </w:lvl>
+    <w:lvl w:ilvl="7" w:tplc="04090003" w:tentative="1">
+      <w:start w:val="1"/>
+      <w:numFmt w:val="bullet"/>
+      <w:lvlText w:val="o"/>
+      <w:lvlJc w:val="left"/>
+      <w:pPr>
+        <w:ind w:left="5760" w:hanging="360"/>
+      </w:pPr>
+      <w:rPr>
+        <w:rFonts w:ascii="Courier New" w:hAnsi="Courier New" w:cs="Courier New" w:hint="default"/>
+      </w:rPr>
+    </w:lvl>
+    <w:lvl w:ilvl="8" w:tplc="04090005" w:tentative="1">
+      <w:start w:val="1"/>
+      <w:numFmt w:val="bullet"/>
+      <w:lvlText w:val=""/>
+      <w:lvlJc w:val="left"/>
+      <w:pPr>
+        <w:ind w:left="6480" w:hanging="360"/>
+      </w:pPr>
+      <w:rPr>
+        <w:rFonts w:ascii="Wingdings" w:hAnsi="Wingdings" w:hint="default"/>
+      </w:rPr>
+    </w:lvl>
+  </w:abstractNum>
   <w:num w:numId="1">
     <w:abstractNumId w:val="0"/>
   </w:num>
@@ -1496,6 +1865,9 @@
   </w:num>
   <w:num w:numId="4">
     <w:abstractNumId w:val="1"/>
+  </w:num>
+  <w:num w:numId="5">
+    <w:abstractNumId w:val="4"/>
   </w:num>
 </w:numbering>
 </file>
@@ -2130,6 +2502,18 @@
     <w:semiHidden/>
     <w:rsid w:val="00D632D6"/>
   </w:style>
+  <w:style w:type="character" w:styleId="UnresolvedMention">
+    <w:name w:val="Unresolved Mention"/>
+    <w:basedOn w:val="DefaultParagraphFont"/>
+    <w:uiPriority w:val="99"/>
+    <w:semiHidden/>
+    <w:unhideWhenUsed/>
+    <w:rsid w:val="00980DBA"/>
+    <w:rPr>
+      <w:color w:val="605E5C"/>
+      <w:shd w:val="clear" w:color="auto" w:fill="E1DFDD"/>
+    </w:rPr>
+  </w:style>
 </w:styles>
 </file>
 

</xml_diff>

<commit_message>
updated Threat Prioritization Plan and Threat Report secondary documents to highlight disposition
</commit_message>
<xml_diff>
--- a/source/reference_documents/secondary_documents/design phase/Threat Report/Threat Report.docx
+++ b/source/reference_documents/secondary_documents/design phase/Threat Report/Threat Report.docx
@@ -28,7 +28,7 @@
         <w:t xml:space="preserve">Version </w:t>
       </w:r>
       <w:r>
-        <w:t>4</w:t>
+        <w:t>5</w:t>
       </w:r>
     </w:p>
     <w:p>
@@ -45,7 +45,7 @@
         <w:rPr>
           <w:noProof/>
         </w:rPr>
-        <w:t>12/7/21 12:16 PM</w:t>
+        <w:t>3/16/22 2:43 PM</w:t>
       </w:r>
       <w:r>
         <w:fldChar w:fldCharType="end"/>
@@ -263,7 +263,39 @@
           <w:bCs/>
           <w:lang w:val="en-US"/>
         </w:rPr>
-        <w:t>Creative Commons Attribution-Share Alike (CC4-SA)</w:t>
+        <w:t>Creative Commons Attribution-Share Alike (CC</w:t>
+      </w:r>
+      <w:r>
+        <w:rPr>
+          <w:b/>
+          <w:bCs/>
+          <w:lang w:val="en-US"/>
+        </w:rPr>
+        <w:t xml:space="preserve"> BY</w:t>
+      </w:r>
+      <w:r>
+        <w:rPr>
+          <w:b/>
+          <w:bCs/>
+          <w:lang w:val="en-US"/>
+        </w:rPr>
+        <w:t>-SA</w:t>
+      </w:r>
+      <w:r>
+        <w:rPr>
+          <w:b/>
+          <w:bCs/>
+          <w:lang w:val="en-US"/>
+        </w:rPr>
+        <w:t>-4.0</w:t>
+      </w:r>
+      <w:r>
+        <w:rPr>
+          <w:b/>
+          <w:bCs/>
+          <w:lang w:val="en-US"/>
+        </w:rPr>
+        <w:t>)</w:t>
       </w:r>
       <w:r>
         <w:rPr>
@@ -508,10 +540,44 @@
         <w:tab/>
       </w:r>
       <w:r>
-        <w:t>When dealing with multi-dimensional risk information, refer to the section below</w:t>
+        <w:t>When dealing with multi-dimensional risk information, refer to the section</w:t>
+      </w:r>
+      <w:r>
+        <w:t xml:space="preserve"> by that name</w:t>
       </w:r>
       <w:r>
         <w:t>.</w:t>
+      </w:r>
+    </w:p>
+    <w:p>
+      <w:pPr>
+        <w:spacing w:after="240"/>
+        <w:ind w:left="720" w:hanging="720"/>
+        <w:jc w:val="both"/>
+      </w:pPr>
+      <w:r>
+        <w:rPr>
+          <w:b/>
+          <w:bCs/>
+          <w:color w:val="0070C0"/>
+        </w:rPr>
+        <w:lastRenderedPageBreak/>
+        <w:t>Note:</w:t>
+      </w:r>
+      <w:r>
+        <w:tab/>
+        <w:t>It is the responsibility of the standard issue management processes to dispose of uncontrolled issues applying the standard treatments (avoid, reduce, share, retain). This includes documenting the risk aspects of the issue and the reason for the disposition.</w:t>
+      </w:r>
+    </w:p>
+    <w:p>
+      <w:pPr>
+        <w:rPr>
+          <w:sz w:val="40"/>
+          <w:szCs w:val="40"/>
+        </w:rPr>
+      </w:pPr>
+      <w:r>
+        <w:br w:type="page"/>
       </w:r>
     </w:p>
     <w:p>
@@ -1017,10 +1083,7 @@
         <w:t>[7]</w:t>
       </w:r>
       <w:r>
-        <w:t>.</w:t>
-      </w:r>
-      <w:r>
-        <w:t xml:space="preserve"> The first two specify that the following risk categories be considered:</w:t>
+        <w:t>. The first two specify that the following risk categories be considered:</w:t>
       </w:r>
     </w:p>
     <w:p>

</xml_diff>